<commit_message>
All Tasks Completed. Minor Bug
There is a minor bug in the projection method. Projection does not seem to work!!
</commit_message>
<xml_diff>
--- a/Task3/9378_deliverable.docx
+++ b/Task3/9378_deliverable.docx
@@ -151,37 +151,15 @@
           <w:szCs w:val="24"/>
         </w:rPr>
       </w:pPr>
-      <w:proofErr w:type="spellStart"/>
-      <w:r>
-        <w:rPr>
-          <w:rFonts w:ascii="Courier New" w:hAnsi="Courier New" w:cs="Courier New"/>
-          <w:color w:val="000000"/>
-          <w:sz w:val="24"/>
-          <w:szCs w:val="24"/>
-        </w:rPr>
-        <w:t>απειρίζονται</w:t>
-      </w:r>
-      <w:proofErr w:type="spellEnd"/>
-      <w:r>
-        <w:rPr>
-          <w:rFonts w:ascii="Courier New" w:hAnsi="Courier New" w:cs="Courier New"/>
-          <w:color w:val="000000"/>
-          <w:sz w:val="24"/>
-          <w:szCs w:val="24"/>
-        </w:rPr>
-        <w:t xml:space="preserve"> ποσότητες οπότε ο αλγόριθμος φεύγει στο άπειρο </w:t>
-      </w:r>
-      <w:proofErr w:type="spellStart"/>
-      <w:r>
-        <w:rPr>
-          <w:rFonts w:ascii="Courier New" w:hAnsi="Courier New" w:cs="Courier New"/>
-          <w:color w:val="000000"/>
-          <w:sz w:val="24"/>
-          <w:szCs w:val="24"/>
-        </w:rPr>
-        <w:t>λολ</w:t>
-      </w:r>
-      <w:proofErr w:type="spellEnd"/>
+      <w:r>
+        <w:rPr>
+          <w:rFonts w:ascii="Courier New" w:hAnsi="Courier New" w:cs="Courier New"/>
+          <w:color w:val="000000"/>
+          <w:sz w:val="24"/>
+          <w:szCs w:val="24"/>
+        </w:rPr>
+        <w:t>απειρίζονται ποσότητες οπότε ο αλγόριθμος φεύγει στο άπειρο λολ</w:t>
+      </w:r>
     </w:p>
     <w:p>
       <w:pPr>
@@ -237,6 +215,7 @@
         <w:spacing w:after="0" w:line="240" w:lineRule="auto"/>
         <w:rPr>
           <w:rFonts w:ascii="Courier New" w:hAnsi="Courier New" w:cs="Courier New"/>
+          <w:color w:val="000000"/>
           <w:sz w:val="24"/>
           <w:szCs w:val="24"/>
           <w:lang w:val="en-US"/>
@@ -250,6 +229,164 @@
           <w:szCs w:val="24"/>
         </w:rPr>
         <w:t xml:space="preserve">φεύγει μακριά </w:t>
+      </w:r>
+    </w:p>
+    <w:p>
+      <w:pPr>
+        <w:autoSpaceDE w:val="0"/>
+        <w:autoSpaceDN w:val="0"/>
+        <w:adjustRightInd w:val="0"/>
+        <w:spacing w:after="0" w:line="240" w:lineRule="auto"/>
+        <w:rPr>
+          <w:rFonts w:ascii="Courier New" w:hAnsi="Courier New" w:cs="Courier New"/>
+          <w:color w:val="000000"/>
+          <w:sz w:val="24"/>
+          <w:szCs w:val="24"/>
+          <w:lang w:val="en-US"/>
+        </w:rPr>
+      </w:pPr>
+    </w:p>
+    <w:p>
+      <w:pPr>
+        <w:autoSpaceDE w:val="0"/>
+        <w:autoSpaceDN w:val="0"/>
+        <w:adjustRightInd w:val="0"/>
+        <w:spacing w:after="0" w:line="240" w:lineRule="auto"/>
+        <w:rPr>
+          <w:rFonts w:ascii="Courier New" w:hAnsi="Courier New" w:cs="Courier New"/>
+          <w:color w:val="000000"/>
+          <w:sz w:val="24"/>
+          <w:szCs w:val="24"/>
+        </w:rPr>
+      </w:pPr>
+      <w:r>
+        <w:rPr>
+          <w:rFonts w:ascii="Courier New" w:hAnsi="Courier New" w:cs="Courier New"/>
+          <w:color w:val="000000"/>
+          <w:sz w:val="24"/>
+          <w:szCs w:val="24"/>
+        </w:rPr>
+        <w:t>θεμα 2</w:t>
+      </w:r>
+    </w:p>
+    <w:p>
+      <w:pPr>
+        <w:autoSpaceDE w:val="0"/>
+        <w:autoSpaceDN w:val="0"/>
+        <w:adjustRightInd w:val="0"/>
+        <w:spacing w:after="0" w:line="240" w:lineRule="auto"/>
+        <w:rPr>
+          <w:rFonts w:ascii="Courier New" w:hAnsi="Courier New" w:cs="Courier New"/>
+          <w:color w:val="000000"/>
+          <w:sz w:val="24"/>
+          <w:szCs w:val="24"/>
+        </w:rPr>
+      </w:pPr>
+      <w:r>
+        <w:rPr>
+          <w:rFonts w:ascii="Courier New" w:hAnsi="Courier New" w:cs="Courier New"/>
+          <w:color w:val="000000"/>
+          <w:sz w:val="24"/>
+          <w:szCs w:val="24"/>
+        </w:rPr>
+        <w:t>γ = 0.05</w:t>
+      </w:r>
+    </w:p>
+    <w:p>
+      <w:pPr>
+        <w:autoSpaceDE w:val="0"/>
+        <w:autoSpaceDN w:val="0"/>
+        <w:adjustRightInd w:val="0"/>
+        <w:spacing w:after="0" w:line="240" w:lineRule="auto"/>
+        <w:rPr>
+          <w:rFonts w:ascii="Courier New" w:hAnsi="Courier New" w:cs="Courier New"/>
+          <w:color w:val="000000"/>
+          <w:sz w:val="24"/>
+          <w:szCs w:val="24"/>
+          <w:lang w:val="en-US"/>
+        </w:rPr>
+      </w:pPr>
+      <w:r>
+        <w:rPr>
+          <w:rFonts w:ascii="Courier New" w:hAnsi="Courier New" w:cs="Courier New"/>
+          <w:color w:val="000000"/>
+          <w:sz w:val="24"/>
+          <w:szCs w:val="24"/>
+        </w:rPr>
+        <w:t>φτάνει  στο κέντρο με 19 επαναλήψεις</w:t>
+      </w:r>
+    </w:p>
+    <w:p>
+      <w:pPr>
+        <w:autoSpaceDE w:val="0"/>
+        <w:autoSpaceDN w:val="0"/>
+        <w:adjustRightInd w:val="0"/>
+        <w:spacing w:after="0" w:line="240" w:lineRule="auto"/>
+        <w:rPr>
+          <w:rFonts w:ascii="Courier New" w:hAnsi="Courier New" w:cs="Courier New"/>
+          <w:color w:val="000000"/>
+          <w:sz w:val="24"/>
+          <w:szCs w:val="24"/>
+        </w:rPr>
+      </w:pPr>
+    </w:p>
+    <w:p>
+      <w:pPr>
+        <w:autoSpaceDE w:val="0"/>
+        <w:autoSpaceDN w:val="0"/>
+        <w:adjustRightInd w:val="0"/>
+        <w:spacing w:after="0" w:line="240" w:lineRule="auto"/>
+        <w:rPr>
+          <w:rFonts w:ascii="Courier New" w:hAnsi="Courier New" w:cs="Courier New"/>
+          <w:color w:val="000000"/>
+          <w:sz w:val="24"/>
+          <w:szCs w:val="24"/>
+        </w:rPr>
+      </w:pPr>
+      <w:r>
+        <w:rPr>
+          <w:rFonts w:ascii="Courier New" w:hAnsi="Courier New" w:cs="Courier New"/>
+          <w:color w:val="000000"/>
+          <w:sz w:val="24"/>
+          <w:szCs w:val="24"/>
+        </w:rPr>
+        <w:t>θέμα 3 πάει πέρα δώθε</w:t>
+      </w:r>
+    </w:p>
+    <w:p>
+      <w:pPr>
+        <w:autoSpaceDE w:val="0"/>
+        <w:autoSpaceDN w:val="0"/>
+        <w:adjustRightInd w:val="0"/>
+        <w:spacing w:after="0" w:line="240" w:lineRule="auto"/>
+        <w:rPr>
+          <w:rFonts w:ascii="Courier New" w:hAnsi="Courier New" w:cs="Courier New"/>
+          <w:color w:val="000000"/>
+          <w:sz w:val="24"/>
+          <w:szCs w:val="24"/>
+        </w:rPr>
+      </w:pPr>
+    </w:p>
+    <w:p>
+      <w:pPr>
+        <w:autoSpaceDE w:val="0"/>
+        <w:autoSpaceDN w:val="0"/>
+        <w:adjustRightInd w:val="0"/>
+        <w:spacing w:after="0" w:line="240" w:lineRule="auto"/>
+        <w:rPr>
+          <w:rFonts w:ascii="Courier New" w:hAnsi="Courier New" w:cs="Courier New"/>
+          <w:sz w:val="24"/>
+          <w:szCs w:val="24"/>
+        </w:rPr>
+      </w:pPr>
+      <w:r>
+        <w:rPr>
+          <w:rFonts w:ascii="Courier New" w:hAnsi="Courier New" w:cs="Courier New"/>
+          <w:color w:val="000000"/>
+          <w:sz w:val="24"/>
+          <w:szCs w:val="24"/>
+        </w:rPr>
+        <w:t>θέμα 4</w:t>
       </w:r>
     </w:p>
     <w:p>

</xml_diff>